<commit_message>
Minor changes to names and adding some comments
</commit_message>
<xml_diff>
--- a/ActivityHandout.docx
+++ b/ActivityHandout.docx
@@ -454,16 +454,25 @@
     <w:p>
       <w:pPr>
         <w:pStyle w:val="NoSpacing"/>
+        <w:rPr>
+          <w:b/>
+          <w:bCs/>
+        </w:rPr>
+      </w:pPr>
+    </w:p>
+    <w:p>
+      <w:pPr>
+        <w:pStyle w:val="NoSpacing"/>
       </w:pPr>
       <w:r>
         <w:rPr>
           <w:noProof/>
         </w:rPr>
         <w:drawing>
-          <wp:inline distT="0" distB="0" distL="0" distR="0" wp14:anchorId="73D391DE" wp14:editId="387380ED">
-            <wp:extent cx="5759450" cy="3930650"/>
-            <wp:effectExtent l="0" t="0" r="0" b="0"/>
-            <wp:docPr id="13" name="Picture 13"/>
+          <wp:inline distT="0" distB="0" distL="0" distR="0" wp14:anchorId="05FBC823" wp14:editId="6A98CB3A">
+            <wp:extent cx="5842635" cy="4298950"/>
+            <wp:effectExtent l="0" t="0" r="5715" b="6350"/>
+            <wp:docPr id="15" name="Picture 15"/>
             <wp:cNvGraphicFramePr>
               <a:graphicFrameLocks xmlns:a="http://schemas.openxmlformats.org/drawingml/2006/main" noChangeAspect="1"/>
             </wp:cNvGraphicFramePr>
@@ -471,7 +480,7 @@
               <a:graphicData uri="http://schemas.openxmlformats.org/drawingml/2006/picture">
                 <pic:pic xmlns:pic="http://schemas.openxmlformats.org/drawingml/2006/picture">
                   <pic:nvPicPr>
-                    <pic:cNvPr id="0" name="Picture 24"/>
+                    <pic:cNvPr id="0" name="Picture 28"/>
                     <pic:cNvPicPr>
                       <a:picLocks noChangeAspect="1" noChangeArrowheads="1"/>
                     </pic:cNvPicPr>
@@ -492,7 +501,7 @@
                   <pic:spPr bwMode="auto">
                     <a:xfrm>
                       <a:off x="0" y="0"/>
-                      <a:ext cx="5759450" cy="3930650"/>
+                      <a:ext cx="5842635" cy="4298950"/>
                     </a:xfrm>
                     <a:prstGeom prst="rect">
                       <a:avLst/>
@@ -522,196 +531,133 @@
     <w:p>
       <w:pPr>
         <w:pStyle w:val="NoSpacing"/>
-        <w:rPr>
-          <w:b/>
-          <w:bCs/>
-        </w:rPr>
-      </w:pPr>
-    </w:p>
-    <w:p>
-      <w:pPr>
-        <w:pStyle w:val="NoSpacing"/>
-        <w:rPr>
-          <w:b/>
-          <w:bCs/>
-        </w:rPr>
-      </w:pPr>
-    </w:p>
-    <w:p>
-      <w:pPr>
-        <w:pStyle w:val="NoSpacing"/>
-        <w:rPr>
-          <w:b/>
-          <w:bCs/>
-        </w:rPr>
-      </w:pPr>
-    </w:p>
-    <w:p>
-      <w:pPr>
-        <w:pStyle w:val="NoSpacing"/>
-        <w:rPr>
-          <w:b/>
-          <w:bCs/>
-        </w:rPr>
-      </w:pPr>
-    </w:p>
-    <w:p>
-      <w:pPr>
-        <w:pStyle w:val="NoSpacing"/>
-        <w:rPr>
-          <w:b/>
-          <w:bCs/>
-        </w:rPr>
-      </w:pPr>
-    </w:p>
-    <w:p>
-      <w:pPr>
-        <w:pStyle w:val="NoSpacing"/>
-        <w:rPr>
-          <w:b/>
-          <w:bCs/>
-        </w:rPr>
-      </w:pPr>
-    </w:p>
-    <w:p>
-      <w:pPr>
-        <w:pStyle w:val="NoSpacing"/>
-        <w:rPr>
-          <w:b/>
-          <w:bCs/>
-        </w:rPr>
-      </w:pPr>
-    </w:p>
-    <w:p>
-      <w:pPr>
-        <w:pStyle w:val="NoSpacing"/>
-        <w:rPr>
-          <w:b/>
-          <w:bCs/>
-        </w:rPr>
-      </w:pPr>
-    </w:p>
-    <w:p>
-      <w:pPr>
-        <w:pStyle w:val="NoSpacing"/>
-        <w:rPr>
-          <w:b/>
-          <w:bCs/>
-        </w:rPr>
-      </w:pPr>
-    </w:p>
-    <w:p>
-      <w:pPr>
-        <w:pStyle w:val="NoSpacing"/>
-        <w:rPr>
-          <w:b/>
-          <w:bCs/>
-        </w:rPr>
-      </w:pPr>
-    </w:p>
-    <w:p>
-      <w:pPr>
-        <w:pStyle w:val="NoSpacing"/>
-        <w:rPr>
-          <w:b/>
-          <w:bCs/>
-        </w:rPr>
-      </w:pPr>
-    </w:p>
-    <w:p>
-      <w:pPr>
-        <w:pStyle w:val="NoSpacing"/>
-        <w:rPr>
-          <w:b/>
-          <w:bCs/>
-        </w:rPr>
-      </w:pPr>
-    </w:p>
-    <w:p>
-      <w:pPr>
-        <w:pStyle w:val="NoSpacing"/>
-        <w:rPr>
-          <w:b/>
-          <w:bCs/>
-        </w:rPr>
-      </w:pPr>
-    </w:p>
-    <w:p>
-      <w:pPr>
-        <w:pStyle w:val="NoSpacing"/>
-        <w:rPr>
-          <w:b/>
-          <w:bCs/>
-        </w:rPr>
-      </w:pPr>
-    </w:p>
-    <w:p>
-      <w:pPr>
-        <w:pStyle w:val="NoSpacing"/>
-        <w:rPr>
-          <w:b/>
-          <w:bCs/>
-        </w:rPr>
-      </w:pPr>
-    </w:p>
-    <w:p>
-      <w:pPr>
-        <w:pStyle w:val="NoSpacing"/>
-        <w:rPr>
-          <w:b/>
-          <w:bCs/>
-        </w:rPr>
-      </w:pPr>
-    </w:p>
-    <w:p>
-      <w:pPr>
-        <w:pStyle w:val="NoSpacing"/>
-        <w:rPr>
-          <w:b/>
-          <w:bCs/>
-        </w:rPr>
-      </w:pPr>
-    </w:p>
-    <w:p>
-      <w:pPr>
-        <w:pStyle w:val="NoSpacing"/>
-        <w:rPr>
-          <w:b/>
-          <w:bCs/>
-        </w:rPr>
-      </w:pPr>
-    </w:p>
-    <w:p>
-      <w:pPr>
-        <w:pStyle w:val="NoSpacing"/>
-        <w:rPr>
-          <w:b/>
-          <w:bCs/>
-        </w:rPr>
-      </w:pPr>
-    </w:p>
-    <w:p>
-      <w:pPr>
-        <w:pStyle w:val="NoSpacing"/>
-        <w:rPr>
-          <w:b/>
-          <w:bCs/>
-        </w:rPr>
-      </w:pPr>
-    </w:p>
-    <w:p>
-      <w:pPr>
-        <w:pStyle w:val="NoSpacing"/>
-        <w:rPr>
-          <w:b/>
-          <w:bCs/>
-        </w:rPr>
-      </w:pPr>
-      <w:r>
-        <w:rPr>
-          <w:b/>
-          <w:bCs/>
-        </w:rPr>
+      </w:pPr>
+    </w:p>
+    <w:p>
+      <w:pPr>
+        <w:pStyle w:val="NoSpacing"/>
+      </w:pPr>
+    </w:p>
+    <w:p>
+      <w:pPr>
+        <w:pStyle w:val="NoSpacing"/>
+      </w:pPr>
+    </w:p>
+    <w:p>
+      <w:pPr>
+        <w:pStyle w:val="NoSpacing"/>
+      </w:pPr>
+    </w:p>
+    <w:p>
+      <w:pPr>
+        <w:pStyle w:val="NoSpacing"/>
+      </w:pPr>
+    </w:p>
+    <w:p>
+      <w:pPr>
+        <w:pStyle w:val="NoSpacing"/>
+      </w:pPr>
+    </w:p>
+    <w:p>
+      <w:pPr>
+        <w:pStyle w:val="NoSpacing"/>
+      </w:pPr>
+    </w:p>
+    <w:p>
+      <w:pPr>
+        <w:pStyle w:val="NoSpacing"/>
+        <w:rPr>
+          <w:b/>
+          <w:bCs/>
+        </w:rPr>
+      </w:pPr>
+    </w:p>
+    <w:p>
+      <w:pPr>
+        <w:pStyle w:val="NoSpacing"/>
+        <w:rPr>
+          <w:b/>
+          <w:bCs/>
+        </w:rPr>
+      </w:pPr>
+    </w:p>
+    <w:p>
+      <w:pPr>
+        <w:pStyle w:val="NoSpacing"/>
+        <w:rPr>
+          <w:b/>
+          <w:bCs/>
+        </w:rPr>
+      </w:pPr>
+    </w:p>
+    <w:p>
+      <w:pPr>
+        <w:pStyle w:val="NoSpacing"/>
+        <w:rPr>
+          <w:b/>
+          <w:bCs/>
+        </w:rPr>
+      </w:pPr>
+    </w:p>
+    <w:p>
+      <w:pPr>
+        <w:pStyle w:val="NoSpacing"/>
+        <w:rPr>
+          <w:b/>
+          <w:bCs/>
+        </w:rPr>
+      </w:pPr>
+    </w:p>
+    <w:p>
+      <w:pPr>
+        <w:pStyle w:val="NoSpacing"/>
+        <w:rPr>
+          <w:b/>
+          <w:bCs/>
+        </w:rPr>
+      </w:pPr>
+    </w:p>
+    <w:p>
+      <w:pPr>
+        <w:pStyle w:val="NoSpacing"/>
+        <w:rPr>
+          <w:b/>
+          <w:bCs/>
+        </w:rPr>
+      </w:pPr>
+    </w:p>
+    <w:p>
+      <w:pPr>
+        <w:pStyle w:val="NoSpacing"/>
+        <w:rPr>
+          <w:b/>
+          <w:bCs/>
+        </w:rPr>
+      </w:pPr>
+    </w:p>
+    <w:p>
+      <w:pPr>
+        <w:pStyle w:val="NoSpacing"/>
+        <w:rPr>
+          <w:b/>
+          <w:bCs/>
+        </w:rPr>
+      </w:pPr>
+    </w:p>
+    <w:p>
+      <w:pPr>
+        <w:pStyle w:val="NoSpacing"/>
+        <w:rPr>
+          <w:b/>
+          <w:bCs/>
+        </w:rPr>
+      </w:pPr>
+      <w:r>
+        <w:rPr>
+          <w:b/>
+          <w:bCs/>
+        </w:rPr>
+        <w:lastRenderedPageBreak/>
         <w:t>Answer Key:</w:t>
       </w:r>
     </w:p>
@@ -861,19 +807,38 @@
       </w:r>
       <w:r>
         <w:br/>
-        <w:t xml:space="preserve">Graph 3 does not have a MST. It is a forest. The minimum spanning tree must be across a single connected component. </w:t>
-      </w:r>
-    </w:p>
-    <w:p>
-      <w:pPr>
-        <w:pStyle w:val="NoSpacing"/>
-      </w:pPr>
-    </w:p>
-    <w:p>
-      <w:pPr>
-        <w:pStyle w:val="NoSpacing"/>
-      </w:pPr>
-      <w:r>
+        <w:t xml:space="preserve">Graph 3 does not have a </w:t>
+      </w:r>
+      <w:r>
+        <w:t xml:space="preserve">single </w:t>
+      </w:r>
+      <w:r>
+        <w:t xml:space="preserve">MST. It </w:t>
+      </w:r>
+      <w:r>
+        <w:t>would be</w:t>
+      </w:r>
+      <w:r>
+        <w:t xml:space="preserve"> a</w:t>
+      </w:r>
+      <w:r>
+        <w:t xml:space="preserve"> minimum spanning</w:t>
+      </w:r>
+      <w:r>
+        <w:t xml:space="preserve"> forest. The minimum spanning tree must be across a single connected component. </w:t>
+      </w:r>
+    </w:p>
+    <w:p>
+      <w:pPr>
+        <w:pStyle w:val="NoSpacing"/>
+      </w:pPr>
+    </w:p>
+    <w:p>
+      <w:pPr>
+        <w:pStyle w:val="NoSpacing"/>
+      </w:pPr>
+      <w:r>
+        <w:lastRenderedPageBreak/>
         <w:t>MST Graph of Graph 4:</w:t>
       </w:r>
     </w:p>
@@ -953,18 +918,58 @@
         <w:pStyle w:val="NoSpacing"/>
       </w:pPr>
       <w:r>
-        <w:t xml:space="preserve">Graph 5 is a single cycle. A minimum spanning tree cannot exist in a single cycle. </w:t>
-      </w:r>
-    </w:p>
-    <w:p>
-      <w:pPr>
-        <w:pStyle w:val="NoSpacing"/>
-      </w:pPr>
-    </w:p>
-    <w:p>
-      <w:pPr>
-        <w:pStyle w:val="NoSpacing"/>
-      </w:pPr>
+        <w:rPr>
+          <w:noProof/>
+        </w:rPr>
+        <w:drawing>
+          <wp:inline distT="0" distB="0" distL="0" distR="0" wp14:anchorId="62A2D082" wp14:editId="15030D21">
+            <wp:extent cx="5842635" cy="4298950"/>
+            <wp:effectExtent l="0" t="0" r="5715" b="6350"/>
+            <wp:docPr id="16" name="Picture 16"/>
+            <wp:cNvGraphicFramePr>
+              <a:graphicFrameLocks xmlns:a="http://schemas.openxmlformats.org/drawingml/2006/main" noChangeAspect="1"/>
+            </wp:cNvGraphicFramePr>
+            <a:graphic xmlns:a="http://schemas.openxmlformats.org/drawingml/2006/main">
+              <a:graphicData uri="http://schemas.openxmlformats.org/drawingml/2006/picture">
+                <pic:pic xmlns:pic="http://schemas.openxmlformats.org/drawingml/2006/picture">
+                  <pic:nvPicPr>
+                    <pic:cNvPr id="0" name="Picture 30"/>
+                    <pic:cNvPicPr>
+                      <a:picLocks noChangeAspect="1" noChangeArrowheads="1"/>
+                    </pic:cNvPicPr>
+                  </pic:nvPicPr>
+                  <pic:blipFill>
+                    <a:blip r:embed="rId17">
+                      <a:extLst>
+                        <a:ext uri="{28A0092B-C50C-407E-A947-70E740481C1C}">
+                          <a14:useLocalDpi xmlns:a14="http://schemas.microsoft.com/office/drawing/2010/main" val="0"/>
+                        </a:ext>
+                      </a:extLst>
+                    </a:blip>
+                    <a:srcRect/>
+                    <a:stretch>
+                      <a:fillRect/>
+                    </a:stretch>
+                  </pic:blipFill>
+                  <pic:spPr bwMode="auto">
+                    <a:xfrm>
+                      <a:off x="0" y="0"/>
+                      <a:ext cx="5842635" cy="4298950"/>
+                    </a:xfrm>
+                    <a:prstGeom prst="rect">
+                      <a:avLst/>
+                    </a:prstGeom>
+                    <a:noFill/>
+                    <a:ln>
+                      <a:noFill/>
+                    </a:ln>
+                  </pic:spPr>
+                </pic:pic>
+              </a:graphicData>
+            </a:graphic>
+          </wp:inline>
+        </w:drawing>
+      </w:r>
     </w:p>
     <w:sectPr>
       <w:pgSz w:w="12240" w:h="15840"/>
@@ -1817,7 +1822,7 @@
   <w:rsids>
     <w:rsidRoot w:val="006E43F7"/>
     <w:rsid w:val="006E43F7"/>
-    <w:rsid w:val="00AA4ED4"/>
+    <w:rsid w:val="009A4535"/>
   </w:rsids>
   <m:mathPr>
     <m:mathFont m:val="Cambria Math"/>

</xml_diff>